<commit_message>
Updated user manual. Updated meeting minutes. Created schedule for last week of development. Added TODO list.
</commit_message>
<xml_diff>
--- a/Documents/SpecDoc/Version3/LIFES_Specification_Document.docx
+++ b/Documents/SpecDoc/Version3/LIFES_Specification_Document.docx
@@ -18,6 +18,8 @@
         </w:rPr>
         <w:t>Software Requirements Specification</w:t>
       </w:r>
+      <w:bookmarkStart w:id="0" w:name="_GoBack"/>
+      <w:bookmarkEnd w:id="0"/>
     </w:p>
     <w:p>
       <w:pPr>
@@ -677,21 +679,21 @@
           <w:noProof/>
         </w:rPr>
       </w:pPr>
-      <w:bookmarkStart w:id="0" w:name="_Toc344877432"/>
-      <w:bookmarkStart w:id="1" w:name="_Toc344879822"/>
-      <w:bookmarkStart w:id="2" w:name="_Toc346508722"/>
-      <w:bookmarkStart w:id="3" w:name="_Toc346508952"/>
-      <w:bookmarkStart w:id="4" w:name="_Toc346509227"/>
-      <w:bookmarkStart w:id="5" w:name="_Toc107858829"/>
-      <w:bookmarkStart w:id="6" w:name="_Toc108287587"/>
-      <w:bookmarkStart w:id="7" w:name="_Toc111014886"/>
-      <w:bookmarkStart w:id="8" w:name="_Toc111117822"/>
-      <w:bookmarkStart w:id="9" w:name="_Toc113291685"/>
-      <w:bookmarkEnd w:id="0"/>
+      <w:bookmarkStart w:id="1" w:name="_Toc344877432"/>
+      <w:bookmarkStart w:id="2" w:name="_Toc344879822"/>
+      <w:bookmarkStart w:id="3" w:name="_Toc346508722"/>
+      <w:bookmarkStart w:id="4" w:name="_Toc346508952"/>
+      <w:bookmarkStart w:id="5" w:name="_Toc346509227"/>
+      <w:bookmarkStart w:id="6" w:name="_Toc107858829"/>
+      <w:bookmarkStart w:id="7" w:name="_Toc108287587"/>
+      <w:bookmarkStart w:id="8" w:name="_Toc111014886"/>
+      <w:bookmarkStart w:id="9" w:name="_Toc111117822"/>
+      <w:bookmarkStart w:id="10" w:name="_Toc113291685"/>
       <w:bookmarkEnd w:id="1"/>
       <w:bookmarkEnd w:id="2"/>
       <w:bookmarkEnd w:id="3"/>
       <w:bookmarkEnd w:id="4"/>
+      <w:bookmarkEnd w:id="5"/>
       <w:r>
         <w:rPr>
           <w:rFonts w:ascii="Arial" w:hAnsi="Arial" w:cs="Arial"/>
@@ -699,11 +701,11 @@
         </w:rPr>
         <w:t>Contents</w:t>
       </w:r>
-      <w:bookmarkEnd w:id="5"/>
       <w:bookmarkEnd w:id="6"/>
       <w:bookmarkEnd w:id="7"/>
       <w:bookmarkEnd w:id="8"/>
       <w:bookmarkEnd w:id="9"/>
+      <w:bookmarkEnd w:id="10"/>
       <w:r>
         <w:rPr>
           <w:rFonts w:ascii="Arial" w:hAnsi="Arial" w:cs="Arial"/>
@@ -2677,8 +2679,6 @@
         </w:rPr>
         <w:t>2</w:t>
       </w:r>
-      <w:bookmarkStart w:id="10" w:name="_GoBack"/>
-      <w:bookmarkEnd w:id="10"/>
     </w:p>
     <w:p>
       <w:pPr>
@@ -7840,7 +7840,13 @@
         <w:rPr>
           <w:i w:val="0"/>
         </w:rPr>
-        <w:t xml:space="preserve"> will apply a seal of approval to all printed documents associated with the finalized schedule. </w:t>
+        <w:t xml:space="preserve"> will apply a seal of approval to all printed documents associat</w:t>
+      </w:r>
+      <w:r>
+        <w:rPr>
+          <w:i w:val="0"/>
+        </w:rPr>
+        <w:t>ed with the finalized schedule.</w:t>
       </w:r>
     </w:p>
     <w:p>
@@ -14034,12 +14040,6 @@
           <w:i w:val="0"/>
         </w:rPr>
         <w:t>est files</w:t>
-      </w:r>
-      <w:r>
-        <w:rPr>
-          <w:i w:val="0"/>
-        </w:rPr>
-        <w:t xml:space="preserve"> </w:t>
       </w:r>
     </w:p>
     <w:p>
@@ -21081,7 +21081,7 @@
       <w:rPr>
         <w:noProof/>
       </w:rPr>
-      <w:t>ii</w:t>
+      <w:t>iv</w:t>
     </w:r>
     <w:r>
       <w:rPr>
@@ -21139,7 +21139,7 @@
       <w:rPr>
         <w:noProof/>
       </w:rPr>
-      <w:t>1</w:t>
+      <w:t>25</w:t>
     </w:r>
     <w:r>
       <w:rPr>
@@ -23952,7 +23952,7 @@
 </file>
 
 <file path=customXml/itemProps1.xml><?xml version="1.0" encoding="utf-8"?>
-<ds:datastoreItem xmlns:ds="http://schemas.openxmlformats.org/officeDocument/2006/customXml" ds:itemID="{0DC4E90F-68BF-4A7C-9A38-20B001C4DF8A}">
+<ds:datastoreItem xmlns:ds="http://schemas.openxmlformats.org/officeDocument/2006/customXml" ds:itemID="{8F42D3F2-9668-4790-90DF-FEBC26B51E5F}">
   <ds:schemaRefs>
     <ds:schemaRef ds:uri="http://schemas.openxmlformats.org/officeDocument/2006/bibliography"/>
   </ds:schemaRefs>

</xml_diff>